<commit_message>
deberia ser asi, no me anda wavread..
</commit_message>
<xml_diff>
--- a/Trabajo Práctico - Carátula Matemática Supeior.docx
+++ b/Trabajo Práctico - Carátula Matemática Supeior.docx
@@ -90,7 +90,7 @@
                 <v:shape id="_x0000_i1025" type="#_x0000_t75" style="width:71.05pt;height:86.05pt" o:ole="" fillcolor="window">
                   <v:imagedata r:id="rId8" o:title=""/>
                 </v:shape>
-                <o:OLEObject Type="Embed" ProgID="Word.Picture.8" ShapeID="_x0000_i1025" DrawAspect="Content" ObjectID="_1538910142" r:id="rId9"/>
+                <o:OLEObject Type="Embed" ProgID="Word.Picture.8" ShapeID="_x0000_i1025" DrawAspect="Content" ObjectID="_1538920324" r:id="rId9"/>
               </w:object>
             </w:r>
           </w:p>
@@ -1370,7 +1370,6 @@
     </w:p>
     <w:p>
       <w:pPr>
-        <w:jc w:val="both"/>
         <w:rPr>
           <w:rFonts w:ascii="Arial" w:hAnsi="Arial" w:cs="Arial"/>
           <w:color w:val="000000"/>
@@ -1391,7 +1390,16 @@
     </w:p>
     <w:p>
       <w:pPr>
-        <w:jc w:val="both"/>
+        <w:rPr>
+          <w:rFonts w:ascii="Arial" w:hAnsi="Arial" w:cs="Arial"/>
+          <w:color w:val="000000"/>
+          <w:szCs w:val="22"/>
+          <w:shd w:val="clear" w:color="auto" w:fill="FFFFFF"/>
+        </w:rPr>
+      </w:pPr>
+    </w:p>
+    <w:p>
+      <w:pPr>
         <w:rPr>
           <w:rFonts w:ascii="Arial" w:hAnsi="Arial" w:cs="Arial"/>
           <w:color w:val="000000"/>
@@ -1415,31 +1423,1167 @@
           <w:szCs w:val="22"/>
           <w:shd w:val="clear" w:color="auto" w:fill="FFFFFF"/>
         </w:rPr>
+        <w:t xml:space="preserve"> </w:t>
+      </w:r>
+      <w:r>
+        <w:rPr>
+          <w:rFonts w:ascii="Arial" w:hAnsi="Arial" w:cs="Arial"/>
+          <w:color w:val="000000"/>
+          <w:szCs w:val="22"/>
+          <w:shd w:val="clear" w:color="auto" w:fill="FFFFFF"/>
+        </w:rPr>
+        <w:t xml:space="preserve"> </w:t>
+      </w:r>
+    </w:p>
+    <w:p>
+      <w:pPr>
+        <w:rPr>
+          <w:rFonts w:ascii="Arial" w:hAnsi="Arial" w:cs="Arial"/>
+          <w:color w:val="000000"/>
+          <w:szCs w:val="22"/>
+          <w:shd w:val="clear" w:color="auto" w:fill="FFFFFF"/>
+        </w:rPr>
+      </w:pPr>
+    </w:p>
+    <w:p>
+      <w:pPr>
+        <w:rPr>
+          <w:rFonts w:ascii="Arial" w:hAnsi="Arial" w:cs="Arial"/>
+          <w:color w:val="000000"/>
+          <w:szCs w:val="22"/>
+          <w:shd w:val="clear" w:color="auto" w:fill="FFFFFF"/>
+          <w:lang w:val="es-AR"/>
+        </w:rPr>
+      </w:pPr>
+      <w:r>
+        <w:rPr>
+          <w:rFonts w:ascii="Arial" w:hAnsi="Arial" w:cs="Arial"/>
+          <w:b/>
+          <w:color w:val="000000"/>
+          <w:szCs w:val="22"/>
+          <w:u w:val="single"/>
+          <w:shd w:val="clear" w:color="auto" w:fill="FFFFFF"/>
+          <w:lang w:val="es-AR"/>
+        </w:rPr>
+        <w:t>Impz</w:t>
+      </w:r>
+      <w:r>
+        <w:rPr>
+          <w:rFonts w:ascii="Arial" w:hAnsi="Arial" w:cs="Arial"/>
+          <w:b/>
+          <w:color w:val="000000"/>
+          <w:szCs w:val="22"/>
+          <w:u w:val="single"/>
+          <w:shd w:val="clear" w:color="auto" w:fill="FFFFFF"/>
+          <w:lang w:val="es-AR"/>
+        </w:rPr>
+        <w:t>:</w:t>
+      </w:r>
+      <w:r>
+        <w:rPr>
+          <w:rFonts w:ascii="Arial" w:hAnsi="Arial" w:cs="Arial"/>
+          <w:color w:val="000000"/>
+          <w:szCs w:val="22"/>
+          <w:shd w:val="clear" w:color="auto" w:fill="FFFFFF"/>
+          <w:lang w:val="es-AR"/>
+        </w:rPr>
         <w:br/>
-        <w:t>Resolución.</w:t>
-      </w:r>
-    </w:p>
-    <w:p>
-      <w:pPr>
-        <w:jc w:val="both"/>
-        <w:rPr>
-          <w:rFonts w:ascii="Arial" w:hAnsi="Arial" w:cs="Arial"/>
-          <w:color w:val="000000"/>
-          <w:szCs w:val="22"/>
-          <w:shd w:val="clear" w:color="auto" w:fill="FFFFFF"/>
-        </w:rPr>
-      </w:pPr>
-      <w:r>
-        <w:rPr>
-          <w:rFonts w:ascii="Arial" w:hAnsi="Arial" w:cs="Arial"/>
-          <w:color w:val="000000"/>
-          <w:szCs w:val="22"/>
-          <w:shd w:val="clear" w:color="auto" w:fill="FFFFFF"/>
-        </w:rPr>
-        <w:t>Conclusión.</w:t>
+      </w:r>
+      <w:r>
+        <w:rPr>
+          <w:rFonts w:ascii="Arial" w:hAnsi="Arial" w:cs="Arial"/>
+          <w:color w:val="000000"/>
+          <w:szCs w:val="22"/>
+          <w:shd w:val="clear" w:color="auto" w:fill="FFFFFF"/>
+          <w:lang w:val="es-AR"/>
+        </w:rPr>
+        <w:t>-</w:t>
+      </w:r>
+      <w:r>
+        <w:rPr>
+          <w:rFonts w:ascii="Arial" w:hAnsi="Arial" w:cs="Arial"/>
+          <w:color w:val="000000"/>
+          <w:szCs w:val="22"/>
+          <w:shd w:val="clear" w:color="auto" w:fill="FFFFFF"/>
+          <w:lang w:val="es-AR"/>
+        </w:rPr>
+        <w:t>(numero, denominador</w:t>
+      </w:r>
+      <w:r>
+        <w:rPr>
+          <w:rFonts w:ascii="Arial" w:hAnsi="Arial" w:cs="Arial"/>
+          <w:color w:val="000000"/>
+          <w:szCs w:val="22"/>
+          <w:shd w:val="clear" w:color="auto" w:fill="FFFFFF"/>
+          <w:lang w:val="es-AR"/>
+        </w:rPr>
+        <w:t>)</w:t>
+      </w:r>
+      <w:r>
+        <w:rPr>
+          <w:rFonts w:ascii="Arial" w:hAnsi="Arial" w:cs="Arial"/>
+          <w:color w:val="000000"/>
+          <w:szCs w:val="22"/>
+          <w:shd w:val="clear" w:color="auto" w:fill="FFFFFF"/>
+          <w:lang w:val="es-AR"/>
+        </w:rPr>
+        <w:t xml:space="preserve"> grafica</w:t>
+      </w:r>
+      <w:r>
+        <w:rPr>
+          <w:rFonts w:ascii="Arial" w:hAnsi="Arial" w:cs="Arial"/>
+          <w:color w:val="000000"/>
+          <w:szCs w:val="22"/>
+          <w:shd w:val="clear" w:color="auto" w:fill="FFFFFF"/>
+          <w:lang w:val="es-AR"/>
+        </w:rPr>
+        <w:t xml:space="preserve"> la respuesta al impulse del filtro.</w:t>
+      </w:r>
+      <w:r>
+        <w:rPr>
+          <w:rFonts w:ascii="Arial" w:hAnsi="Arial" w:cs="Arial"/>
+          <w:color w:val="000000"/>
+          <w:szCs w:val="22"/>
+          <w:shd w:val="clear" w:color="auto" w:fill="FFFFFF"/>
+          <w:lang w:val="es-AR"/>
+        </w:rPr>
+        <w:t xml:space="preserve"> </w:t>
+      </w:r>
+    </w:p>
+    <w:p>
+      <w:pPr>
+        <w:rPr>
+          <w:rFonts w:ascii="Arial" w:hAnsi="Arial" w:cs="Arial"/>
+          <w:color w:val="000000"/>
+          <w:szCs w:val="22"/>
+          <w:shd w:val="clear" w:color="auto" w:fill="FFFFFF"/>
+          <w:lang w:val="es-AR"/>
+        </w:rPr>
+      </w:pPr>
+      <w:r>
+        <w:rPr>
+          <w:rFonts w:ascii="Arial" w:hAnsi="Arial" w:cs="Arial"/>
+          <w:color w:val="000000"/>
+          <w:szCs w:val="22"/>
+          <w:shd w:val="clear" w:color="auto" w:fill="FFFFFF"/>
+          <w:lang w:val="es-AR"/>
+        </w:rPr>
+        <w:t>Por</w:t>
+      </w:r>
+      <w:r>
+        <w:rPr>
+          <w:rFonts w:ascii="Arial" w:hAnsi="Arial" w:cs="Arial"/>
+          <w:color w:val="000000"/>
+          <w:szCs w:val="22"/>
+          <w:shd w:val="clear" w:color="auto" w:fill="FFFFFF"/>
+          <w:lang w:val="es-AR"/>
+        </w:rPr>
+        <w:t xml:space="preserve"> defecto toma Frecuencia 1 Hz y  10 muestras.</w:t>
+      </w:r>
+    </w:p>
+    <w:p>
+      <w:pPr>
+        <w:rPr>
+          <w:rFonts w:ascii="Arial" w:hAnsi="Arial" w:cs="Arial"/>
+          <w:color w:val="000000"/>
+          <w:szCs w:val="22"/>
+          <w:shd w:val="clear" w:color="auto" w:fill="FFFFFF"/>
+          <w:lang w:val="es-AR"/>
+        </w:rPr>
+      </w:pPr>
+      <w:r>
+        <w:rPr>
+          <w:rFonts w:ascii="Arial" w:hAnsi="Arial" w:cs="Arial"/>
+          <w:color w:val="000000"/>
+          <w:szCs w:val="22"/>
+          <w:shd w:val="clear" w:color="auto" w:fill="FFFFFF"/>
+          <w:lang w:val="es-AR"/>
+        </w:rPr>
+        <w:br/>
+      </w:r>
+      <w:r>
+        <w:rPr>
+          <w:rFonts w:ascii="Arial" w:hAnsi="Arial" w:cs="Arial"/>
+          <w:color w:val="000000"/>
+          <w:szCs w:val="22"/>
+          <w:shd w:val="clear" w:color="auto" w:fill="FFFFFF"/>
+          <w:lang w:val="es-AR"/>
+        </w:rPr>
+        <w:t>-</w:t>
+      </w:r>
+      <w:r>
+        <w:rPr>
+          <w:rFonts w:ascii="Arial" w:hAnsi="Arial" w:cs="Arial"/>
+          <w:color w:val="000000"/>
+          <w:szCs w:val="22"/>
+          <w:shd w:val="clear" w:color="auto" w:fill="FFFFFF"/>
+          <w:lang w:val="es-AR"/>
+        </w:rPr>
+        <w:t>(numero, denominador, n, Fs) grafica la respuesta al impulso. Se especifican las n muestras y la frecuencia a utilizar. Retorna vector magnitud y eje del tiempo [h,t]</w:t>
+      </w:r>
+    </w:p>
+    <w:p>
+      <w:pPr>
+        <w:rPr>
+          <w:rFonts w:ascii="Arial" w:hAnsi="Arial" w:cs="Arial"/>
+          <w:color w:val="000000"/>
+          <w:szCs w:val="22"/>
+          <w:shd w:val="clear" w:color="auto" w:fill="FFFFFF"/>
+          <w:lang w:val="es-AR"/>
+        </w:rPr>
+      </w:pPr>
+    </w:p>
+    <w:p>
+      <w:pPr>
+        <w:rPr>
+          <w:rFonts w:ascii="Arial" w:hAnsi="Arial" w:cs="Arial"/>
+          <w:b/>
+          <w:color w:val="000000"/>
+          <w:szCs w:val="22"/>
+          <w:u w:val="single"/>
+          <w:shd w:val="clear" w:color="auto" w:fill="FFFFFF"/>
+          <w:lang w:val="es-AR"/>
+        </w:rPr>
+      </w:pPr>
+      <w:r>
+        <w:rPr>
+          <w:rFonts w:ascii="Arial" w:hAnsi="Arial" w:cs="Arial"/>
+          <w:b/>
+          <w:color w:val="000000"/>
+          <w:szCs w:val="22"/>
+          <w:u w:val="single"/>
+          <w:shd w:val="clear" w:color="auto" w:fill="FFFFFF"/>
+          <w:lang w:val="es-AR"/>
+        </w:rPr>
+        <w:t>Conv</w:t>
+      </w:r>
+      <w:r>
+        <w:rPr>
+          <w:rFonts w:ascii="Arial" w:hAnsi="Arial" w:cs="Arial"/>
+          <w:b/>
+          <w:color w:val="000000"/>
+          <w:szCs w:val="22"/>
+          <w:u w:val="single"/>
+          <w:shd w:val="clear" w:color="auto" w:fill="FFFFFF"/>
+          <w:lang w:val="es-AR"/>
+        </w:rPr>
+        <w:t>:</w:t>
+      </w:r>
+    </w:p>
+    <w:p>
+      <w:pPr>
+        <w:rPr>
+          <w:rFonts w:ascii="Arial" w:hAnsi="Arial" w:cs="Arial"/>
+          <w:color w:val="000000"/>
+          <w:szCs w:val="22"/>
+          <w:shd w:val="clear" w:color="auto" w:fill="FFFFFF"/>
+          <w:lang w:val="es-AR"/>
+        </w:rPr>
+      </w:pPr>
+      <w:r>
+        <w:rPr>
+          <w:rFonts w:ascii="Arial" w:hAnsi="Arial" w:cs="Arial"/>
+          <w:color w:val="000000"/>
+          <w:szCs w:val="22"/>
+          <w:shd w:val="clear" w:color="auto" w:fill="FFFFFF"/>
+          <w:lang w:val="es-AR"/>
+        </w:rPr>
+        <w:t>(</w:t>
+      </w:r>
+      <w:r>
+        <w:rPr>
+          <w:rFonts w:ascii="Arial" w:hAnsi="Arial" w:cs="Arial"/>
+          <w:color w:val="000000"/>
+          <w:szCs w:val="22"/>
+          <w:shd w:val="clear" w:color="auto" w:fill="FFFFFF"/>
+          <w:lang w:val="es-AR"/>
+        </w:rPr>
+        <w:t>Respuesta</w:t>
+      </w:r>
+      <w:r>
+        <w:rPr>
+          <w:rFonts w:ascii="Arial" w:hAnsi="Arial" w:cs="Arial"/>
+          <w:color w:val="000000"/>
+          <w:szCs w:val="22"/>
+          <w:shd w:val="clear" w:color="auto" w:fill="FFFFFF"/>
+          <w:lang w:val="es-AR"/>
+        </w:rPr>
+        <w:t xml:space="preserve"> al impulso, señal de entrada)</w:t>
+      </w:r>
+      <w:r>
+        <w:rPr>
+          <w:rFonts w:ascii="Arial" w:hAnsi="Arial" w:cs="Arial"/>
+          <w:color w:val="000000"/>
+          <w:szCs w:val="22"/>
+          <w:shd w:val="clear" w:color="auto" w:fill="FFFFFF"/>
+          <w:lang w:val="es-AR"/>
+        </w:rPr>
+        <w:t xml:space="preserve"> obtiene la señal de salida del filtro para una señal de entrada</w:t>
+      </w:r>
+      <w:r>
+        <w:rPr>
+          <w:rFonts w:ascii="Arial" w:hAnsi="Arial" w:cs="Arial"/>
+          <w:color w:val="000000"/>
+          <w:szCs w:val="22"/>
+          <w:shd w:val="clear" w:color="auto" w:fill="FFFFFF"/>
+          <w:lang w:val="es-AR"/>
+        </w:rPr>
+        <w:t xml:space="preserve"> por medio de convolucion.</w:t>
+      </w:r>
+    </w:p>
+    <w:p>
+      <w:pPr>
+        <w:rPr>
+          <w:rFonts w:ascii="Arial" w:hAnsi="Arial" w:cs="Arial"/>
+          <w:color w:val="000000"/>
+          <w:szCs w:val="22"/>
+          <w:shd w:val="clear" w:color="auto" w:fill="FFFFFF"/>
+          <w:lang w:val="es-AR"/>
+        </w:rPr>
+      </w:pPr>
+    </w:p>
+    <w:p>
+      <w:pPr>
+        <w:rPr>
+          <w:rFonts w:ascii="Arial" w:hAnsi="Arial" w:cs="Arial"/>
+          <w:b/>
+          <w:color w:val="000000"/>
+          <w:szCs w:val="22"/>
+          <w:u w:val="single"/>
+          <w:shd w:val="clear" w:color="auto" w:fill="FFFFFF"/>
+          <w:lang w:val="es-AR"/>
+        </w:rPr>
+      </w:pPr>
+      <w:r>
+        <w:rPr>
+          <w:rFonts w:ascii="Arial" w:hAnsi="Arial" w:cs="Arial"/>
+          <w:b/>
+          <w:color w:val="000000"/>
+          <w:szCs w:val="22"/>
+          <w:u w:val="single"/>
+          <w:shd w:val="clear" w:color="auto" w:fill="FFFFFF"/>
+          <w:lang w:val="es-AR"/>
+        </w:rPr>
+        <w:t>Filter</w:t>
+      </w:r>
+      <w:r>
+        <w:rPr>
+          <w:rFonts w:ascii="Arial" w:hAnsi="Arial" w:cs="Arial"/>
+          <w:b/>
+          <w:color w:val="000000"/>
+          <w:szCs w:val="22"/>
+          <w:u w:val="single"/>
+          <w:shd w:val="clear" w:color="auto" w:fill="FFFFFF"/>
+          <w:lang w:val="es-AR"/>
+        </w:rPr>
+        <w:t>:</w:t>
+      </w:r>
+      <w:r>
+        <w:rPr>
+          <w:rFonts w:ascii="Arial" w:hAnsi="Arial" w:cs="Arial"/>
+          <w:b/>
+          <w:color w:val="000000"/>
+          <w:szCs w:val="22"/>
+          <w:u w:val="single"/>
+          <w:shd w:val="clear" w:color="auto" w:fill="FFFFFF"/>
+          <w:lang w:val="es-AR"/>
+        </w:rPr>
+        <w:t xml:space="preserve"> </w:t>
+      </w:r>
+    </w:p>
+    <w:p>
+      <w:pPr>
+        <w:rPr>
+          <w:rFonts w:ascii="Arial" w:hAnsi="Arial" w:cs="Arial"/>
+          <w:color w:val="000000"/>
+          <w:szCs w:val="22"/>
+          <w:shd w:val="clear" w:color="auto" w:fill="FFFFFF"/>
+          <w:lang w:val="es-AR"/>
+        </w:rPr>
+      </w:pPr>
+      <w:r>
+        <w:rPr>
+          <w:rFonts w:ascii="Arial" w:hAnsi="Arial" w:cs="Arial"/>
+          <w:color w:val="000000"/>
+          <w:szCs w:val="22"/>
+          <w:shd w:val="clear" w:color="auto" w:fill="FFFFFF"/>
+          <w:lang w:val="es-AR"/>
+        </w:rPr>
+        <w:t>(numerador, denominador, señal de entrada)</w:t>
+      </w:r>
+      <w:r>
+        <w:rPr>
+          <w:rFonts w:ascii="Arial" w:hAnsi="Arial" w:cs="Arial"/>
+          <w:color w:val="000000"/>
+          <w:szCs w:val="22"/>
+          <w:shd w:val="clear" w:color="auto" w:fill="FFFFFF"/>
+          <w:lang w:val="es-AR"/>
+        </w:rPr>
+        <w:t xml:space="preserve"> también obtiene la señal de salida del filtro para una señal de entrada. </w:t>
+      </w:r>
+    </w:p>
+    <w:p>
+      <w:pPr>
+        <w:rPr>
+          <w:rFonts w:ascii="Arial" w:hAnsi="Arial" w:cs="Arial"/>
+          <w:color w:val="000000"/>
+          <w:szCs w:val="22"/>
+          <w:shd w:val="clear" w:color="auto" w:fill="FFFFFF"/>
+          <w:lang w:val="es-AR"/>
+        </w:rPr>
+      </w:pPr>
+    </w:p>
+    <w:p>
+      <w:pPr>
+        <w:rPr>
+          <w:rFonts w:ascii="Arial" w:hAnsi="Arial" w:cs="Arial"/>
+          <w:color w:val="000000"/>
+          <w:szCs w:val="22"/>
+          <w:shd w:val="clear" w:color="auto" w:fill="FFFFFF"/>
+          <w:lang w:val="es-AR"/>
+        </w:rPr>
+      </w:pPr>
+      <w:r>
+        <w:rPr>
+          <w:rFonts w:ascii="Arial" w:hAnsi="Arial" w:cs="Arial"/>
+          <w:b/>
+          <w:color w:val="000000"/>
+          <w:szCs w:val="22"/>
+          <w:u w:val="single"/>
+          <w:shd w:val="clear" w:color="auto" w:fill="FFFFFF"/>
+          <w:lang w:val="es-AR"/>
+        </w:rPr>
+        <w:t>Soundsc/Sound:</w:t>
+      </w:r>
+      <w:r>
+        <w:rPr>
+          <w:rFonts w:ascii="Arial" w:hAnsi="Arial" w:cs="Arial"/>
+          <w:color w:val="000000"/>
+          <w:szCs w:val="22"/>
+          <w:shd w:val="clear" w:color="auto" w:fill="FFFFFF"/>
+          <w:lang w:val="es-AR"/>
+        </w:rPr>
+        <w:t xml:space="preserve"> </w:t>
+      </w:r>
+      <w:r>
+        <w:rPr>
+          <w:rFonts w:ascii="Arial" w:hAnsi="Arial" w:cs="Arial"/>
+          <w:color w:val="000000"/>
+          <w:szCs w:val="22"/>
+          <w:shd w:val="clear" w:color="auto" w:fill="FFFFFF"/>
+          <w:lang w:val="es-AR"/>
+        </w:rPr>
+        <w:t xml:space="preserve">para escuchar </w:t>
+      </w:r>
+      <w:r>
+        <w:rPr>
+          <w:rFonts w:ascii="Arial" w:hAnsi="Arial" w:cs="Arial"/>
+          <w:color w:val="000000"/>
+          <w:szCs w:val="22"/>
+          <w:shd w:val="clear" w:color="auto" w:fill="FFFFFF"/>
+          <w:lang w:val="es-AR"/>
+        </w:rPr>
+        <w:t>el archivo de sonido</w:t>
+      </w:r>
+      <w:r>
+        <w:rPr>
+          <w:rFonts w:ascii="Arial" w:hAnsi="Arial" w:cs="Arial"/>
+          <w:color w:val="000000"/>
+          <w:szCs w:val="22"/>
+          <w:shd w:val="clear" w:color="auto" w:fill="FFFFFF"/>
+          <w:lang w:val="es-AR"/>
+        </w:rPr>
+        <w:t>.</w:t>
+      </w:r>
+      <w:r>
+        <w:rPr>
+          <w:rFonts w:ascii="Arial" w:hAnsi="Arial" w:cs="Arial"/>
+          <w:color w:val="000000"/>
+          <w:szCs w:val="22"/>
+          <w:shd w:val="clear" w:color="auto" w:fill="FFFFFF"/>
+          <w:lang w:val="es-AR"/>
+        </w:rPr>
+        <w:br/>
+      </w:r>
+      <w:r>
+        <w:rPr>
+          <w:rFonts w:ascii="Arial" w:hAnsi="Arial" w:cs="Arial"/>
+          <w:color w:val="000000"/>
+          <w:szCs w:val="22"/>
+          <w:shd w:val="clear" w:color="auto" w:fill="FFFFFF"/>
+          <w:lang w:val="es-AR"/>
+        </w:rPr>
+        <w:t>(Tono a escuchar, Frecuencia del tono)</w:t>
+      </w:r>
+      <w:r>
+        <w:rPr>
+          <w:rFonts w:ascii="Arial" w:hAnsi="Arial" w:cs="Arial"/>
+          <w:color w:val="000000"/>
+          <w:szCs w:val="22"/>
+          <w:shd w:val="clear" w:color="auto" w:fill="FFFFFF"/>
+          <w:lang w:val="es-AR"/>
+        </w:rPr>
+        <w:t xml:space="preserve"> </w:t>
+      </w:r>
+    </w:p>
+    <w:p>
+      <w:pPr>
+        <w:rPr>
+          <w:rFonts w:ascii="Arial" w:hAnsi="Arial" w:cs="Arial"/>
+          <w:color w:val="000000"/>
+          <w:szCs w:val="22"/>
+          <w:shd w:val="clear" w:color="auto" w:fill="FFFFFF"/>
+          <w:lang w:val="es-AR"/>
+        </w:rPr>
+      </w:pPr>
+    </w:p>
+    <w:p>
+      <w:pPr>
+        <w:rPr>
+          <w:rFonts w:ascii="Arial" w:hAnsi="Arial" w:cs="Arial"/>
+          <w:color w:val="000000"/>
+          <w:szCs w:val="22"/>
+          <w:shd w:val="clear" w:color="auto" w:fill="FFFFFF"/>
+          <w:lang w:val="es-AR"/>
+        </w:rPr>
+      </w:pPr>
+      <w:r>
+        <w:rPr>
+          <w:rFonts w:ascii="Arial" w:hAnsi="Arial" w:cs="Arial"/>
+          <w:b/>
+          <w:color w:val="000000"/>
+          <w:szCs w:val="22"/>
+          <w:u w:val="single"/>
+          <w:shd w:val="clear" w:color="auto" w:fill="FFFFFF"/>
+          <w:lang w:val="es-AR"/>
+        </w:rPr>
+        <w:t>Wavread/AudioRead:</w:t>
+      </w:r>
+      <w:r>
+        <w:rPr>
+          <w:rFonts w:ascii="Arial" w:hAnsi="Arial" w:cs="Arial"/>
+          <w:color w:val="000000"/>
+          <w:szCs w:val="22"/>
+          <w:shd w:val="clear" w:color="auto" w:fill="FFFFFF"/>
+          <w:lang w:val="es-AR"/>
+        </w:rPr>
+        <w:t xml:space="preserve"> </w:t>
+      </w:r>
+    </w:p>
+    <w:p>
+      <w:pPr>
+        <w:rPr>
+          <w:rFonts w:ascii="Arial" w:hAnsi="Arial" w:cs="Arial"/>
+          <w:color w:val="000000"/>
+          <w:szCs w:val="22"/>
+          <w:shd w:val="clear" w:color="auto" w:fill="FFFFFF"/>
+          <w:lang w:val="es-AR"/>
+        </w:rPr>
+      </w:pPr>
+      <w:r>
+        <w:rPr>
+          <w:rFonts w:ascii="Arial" w:hAnsi="Arial" w:cs="Arial"/>
+          <w:color w:val="000000"/>
+          <w:szCs w:val="22"/>
+          <w:shd w:val="clear" w:color="auto" w:fill="FFFFFF"/>
+          <w:lang w:val="es-AR"/>
+        </w:rPr>
+        <w:t xml:space="preserve">Esta función va a </w:t>
+      </w:r>
+      <w:r>
+        <w:rPr>
+          <w:rFonts w:ascii="Arial" w:hAnsi="Arial" w:cs="Arial"/>
+          <w:color w:val="000000"/>
+          <w:szCs w:val="22"/>
+          <w:shd w:val="clear" w:color="auto" w:fill="FFFFFF"/>
+          <w:lang w:val="es-AR"/>
+        </w:rPr>
+        <w:t>leer un archiv</w:t>
+      </w:r>
+      <w:r>
+        <w:rPr>
+          <w:rFonts w:ascii="Arial" w:hAnsi="Arial" w:cs="Arial"/>
+          <w:color w:val="000000"/>
+          <w:szCs w:val="22"/>
+          <w:shd w:val="clear" w:color="auto" w:fill="FFFFFF"/>
+          <w:lang w:val="es-AR"/>
+        </w:rPr>
+        <w:t>o</w:t>
+      </w:r>
+      <w:r>
+        <w:rPr>
+          <w:rFonts w:ascii="Arial" w:hAnsi="Arial" w:cs="Arial"/>
+          <w:color w:val="000000"/>
+          <w:szCs w:val="22"/>
+          <w:shd w:val="clear" w:color="auto" w:fill="FFFFFF"/>
+          <w:lang w:val="es-AR"/>
+        </w:rPr>
+        <w:t xml:space="preserve"> de audio en format</w:t>
+      </w:r>
+      <w:r>
+        <w:rPr>
+          <w:rFonts w:ascii="Arial" w:hAnsi="Arial" w:cs="Arial"/>
+          <w:color w:val="000000"/>
+          <w:szCs w:val="22"/>
+          <w:shd w:val="clear" w:color="auto" w:fill="FFFFFF"/>
+          <w:lang w:val="es-AR"/>
+        </w:rPr>
+        <w:t>o</w:t>
+      </w:r>
+      <w:r>
+        <w:rPr>
+          <w:rFonts w:ascii="Arial" w:hAnsi="Arial" w:cs="Arial"/>
+          <w:color w:val="000000"/>
+          <w:szCs w:val="22"/>
+          <w:shd w:val="clear" w:color="auto" w:fill="FFFFFF"/>
+          <w:lang w:val="es-AR"/>
+        </w:rPr>
+        <w:t xml:space="preserve"> </w:t>
+      </w:r>
+      <w:r>
+        <w:rPr>
+          <w:rFonts w:ascii="Arial" w:hAnsi="Arial" w:cs="Arial"/>
+          <w:color w:val="000000"/>
+          <w:szCs w:val="22"/>
+          <w:shd w:val="clear" w:color="auto" w:fill="FFFFFF"/>
+          <w:lang w:val="es-AR"/>
+        </w:rPr>
+        <w:t>WAV</w:t>
+      </w:r>
+      <w:r>
+        <w:rPr>
+          <w:rFonts w:ascii="Arial" w:hAnsi="Arial" w:cs="Arial"/>
+          <w:color w:val="000000"/>
+          <w:szCs w:val="22"/>
+          <w:shd w:val="clear" w:color="auto" w:fill="FFFFFF"/>
+          <w:lang w:val="es-AR"/>
+        </w:rPr>
+        <w:t xml:space="preserve"> ubicado en la carpeta de trabajo de matlab</w:t>
+      </w:r>
+    </w:p>
+    <w:p>
+      <w:pPr>
+        <w:rPr>
+          <w:rFonts w:ascii="Arial" w:hAnsi="Arial" w:cs="Arial"/>
+          <w:color w:val="000000"/>
+          <w:szCs w:val="22"/>
+          <w:shd w:val="clear" w:color="auto" w:fill="FFFFFF"/>
+          <w:lang w:val="es-AR"/>
+        </w:rPr>
+      </w:pPr>
+      <w:r>
+        <w:rPr>
+          <w:rFonts w:ascii="Arial" w:hAnsi="Arial" w:cs="Arial"/>
+          <w:color w:val="000000"/>
+          <w:szCs w:val="22"/>
+          <w:shd w:val="clear" w:color="auto" w:fill="FFFFFF"/>
+          <w:lang w:val="es-AR"/>
+        </w:rPr>
+        <w:t>(‘nombre del audio’)</w:t>
+      </w:r>
+      <w:r>
+        <w:rPr>
+          <w:rFonts w:ascii="Arial" w:hAnsi="Arial" w:cs="Arial"/>
+          <w:color w:val="000000"/>
+          <w:szCs w:val="22"/>
+          <w:shd w:val="clear" w:color="auto" w:fill="FFFFFF"/>
+          <w:lang w:val="es-AR"/>
+        </w:rPr>
+        <w:t xml:space="preserve"> retorna [y,fs], y será la muestra y fs la frecuencia.</w:t>
+      </w:r>
+    </w:p>
+    <w:p>
+      <w:pPr>
+        <w:rPr>
+          <w:rFonts w:ascii="Arial" w:hAnsi="Arial" w:cs="Arial"/>
+          <w:color w:val="000000"/>
+          <w:szCs w:val="22"/>
+          <w:shd w:val="clear" w:color="auto" w:fill="FFFFFF"/>
+          <w:lang w:val="es-AR"/>
+        </w:rPr>
+      </w:pPr>
+    </w:p>
+    <w:p>
+      <w:pPr>
+        <w:rPr>
+          <w:rFonts w:ascii="Arial" w:hAnsi="Arial" w:cs="Arial"/>
+          <w:b/>
+          <w:color w:val="000000"/>
+          <w:szCs w:val="22"/>
+          <w:u w:val="single"/>
+          <w:shd w:val="clear" w:color="auto" w:fill="FFFFFF"/>
+          <w:lang w:val="es-AR"/>
+        </w:rPr>
+      </w:pPr>
+      <w:r>
+        <w:rPr>
+          <w:rFonts w:ascii="Arial" w:hAnsi="Arial" w:cs="Arial"/>
+          <w:b/>
+          <w:color w:val="000000"/>
+          <w:szCs w:val="22"/>
+          <w:u w:val="single"/>
+          <w:shd w:val="clear" w:color="auto" w:fill="FFFFFF"/>
+          <w:lang w:val="es-AR"/>
+        </w:rPr>
+        <w:t>Plot</w:t>
+      </w:r>
+      <w:r>
+        <w:rPr>
+          <w:rFonts w:ascii="Arial" w:hAnsi="Arial" w:cs="Arial"/>
+          <w:b/>
+          <w:color w:val="000000"/>
+          <w:szCs w:val="22"/>
+          <w:u w:val="single"/>
+          <w:shd w:val="clear" w:color="auto" w:fill="FFFFFF"/>
+          <w:lang w:val="es-AR"/>
+        </w:rPr>
+        <w:t>:</w:t>
+      </w:r>
+      <w:r>
+        <w:rPr>
+          <w:rFonts w:ascii="Arial" w:hAnsi="Arial" w:cs="Arial"/>
+          <w:b/>
+          <w:color w:val="000000"/>
+          <w:szCs w:val="22"/>
+          <w:u w:val="single"/>
+          <w:shd w:val="clear" w:color="auto" w:fill="FFFFFF"/>
+          <w:lang w:val="es-AR"/>
+        </w:rPr>
+        <w:t xml:space="preserve"> </w:t>
+      </w:r>
+    </w:p>
+    <w:p>
+      <w:pPr>
+        <w:rPr>
+          <w:rFonts w:ascii="Arial" w:hAnsi="Arial" w:cs="Arial"/>
+          <w:color w:val="000000"/>
+          <w:szCs w:val="22"/>
+          <w:shd w:val="clear" w:color="auto" w:fill="FFFFFF"/>
+          <w:lang w:val="es-AR"/>
+        </w:rPr>
+      </w:pPr>
+      <w:r>
+        <w:rPr>
+          <w:rFonts w:ascii="Arial" w:hAnsi="Arial" w:cs="Arial"/>
+          <w:color w:val="000000"/>
+          <w:szCs w:val="22"/>
+          <w:shd w:val="clear" w:color="auto" w:fill="FFFFFF"/>
+          <w:lang w:val="es-AR"/>
+        </w:rPr>
+        <w:t>Representa la señal, en este caso el audio, en el dominio del tiempo.</w:t>
+      </w:r>
+    </w:p>
+    <w:p>
+      <w:pPr>
+        <w:rPr>
+          <w:rFonts w:ascii="Arial" w:hAnsi="Arial" w:cs="Arial"/>
+          <w:color w:val="000000"/>
+          <w:szCs w:val="22"/>
+          <w:shd w:val="clear" w:color="auto" w:fill="FFFFFF"/>
+          <w:lang w:val="es-AR"/>
+        </w:rPr>
+      </w:pPr>
+    </w:p>
+    <w:p>
+      <w:pPr>
+        <w:rPr>
+          <w:rFonts w:ascii="Arial" w:hAnsi="Arial" w:cs="Arial"/>
+          <w:b/>
+          <w:color w:val="000000"/>
+          <w:szCs w:val="22"/>
+          <w:u w:val="single"/>
+          <w:shd w:val="clear" w:color="auto" w:fill="FFFFFF"/>
+          <w:lang w:val="es-AR"/>
+        </w:rPr>
+      </w:pPr>
+      <w:r>
+        <w:rPr>
+          <w:rFonts w:ascii="Arial" w:hAnsi="Arial" w:cs="Arial"/>
+          <w:b/>
+          <w:color w:val="000000"/>
+          <w:szCs w:val="22"/>
+          <w:u w:val="single"/>
+          <w:shd w:val="clear" w:color="auto" w:fill="FFFFFF"/>
+          <w:lang w:val="es-AR"/>
+        </w:rPr>
+        <w:t>Sy</w:t>
+      </w:r>
+      <w:r>
+        <w:rPr>
+          <w:rFonts w:ascii="Arial" w:hAnsi="Arial" w:cs="Arial"/>
+          <w:b/>
+          <w:color w:val="000000"/>
+          <w:szCs w:val="22"/>
+          <w:u w:val="single"/>
+          <w:shd w:val="clear" w:color="auto" w:fill="FFFFFF"/>
+          <w:lang w:val="es-AR"/>
+        </w:rPr>
+        <w:t>m</w:t>
+      </w:r>
+      <w:r>
+        <w:rPr>
+          <w:rFonts w:ascii="Arial" w:hAnsi="Arial" w:cs="Arial"/>
+          <w:b/>
+          <w:color w:val="000000"/>
+          <w:szCs w:val="22"/>
+          <w:u w:val="single"/>
+          <w:shd w:val="clear" w:color="auto" w:fill="FFFFFF"/>
+          <w:lang w:val="es-AR"/>
+        </w:rPr>
+        <w:t>s</w:t>
+      </w:r>
+      <w:r>
+        <w:rPr>
+          <w:rFonts w:ascii="Arial" w:hAnsi="Arial" w:cs="Arial"/>
+          <w:b/>
+          <w:color w:val="000000"/>
+          <w:szCs w:val="22"/>
+          <w:u w:val="single"/>
+          <w:shd w:val="clear" w:color="auto" w:fill="FFFFFF"/>
+          <w:lang w:val="es-AR"/>
+        </w:rPr>
+        <w:t>:</w:t>
+      </w:r>
+    </w:p>
+    <w:p>
+      <w:pPr>
+        <w:rPr>
+          <w:rFonts w:ascii="Arial" w:hAnsi="Arial" w:cs="Arial"/>
+          <w:color w:val="000000"/>
+          <w:szCs w:val="22"/>
+          <w:shd w:val="clear" w:color="auto" w:fill="FFFFFF"/>
+          <w:lang w:val="es-AR"/>
+        </w:rPr>
+      </w:pPr>
+      <w:r>
+        <w:rPr>
+          <w:rFonts w:ascii="Arial" w:hAnsi="Arial" w:cs="Arial"/>
+          <w:color w:val="000000"/>
+          <w:szCs w:val="22"/>
+          <w:shd w:val="clear" w:color="auto" w:fill="FFFFFF"/>
+          <w:lang w:val="es-AR"/>
+        </w:rPr>
+        <w:t xml:space="preserve">Crea una variable </w:t>
+      </w:r>
+      <w:proofErr w:type="spellStart"/>
+      <w:r>
+        <w:rPr>
+          <w:rFonts w:ascii="Arial" w:hAnsi="Arial" w:cs="Arial"/>
+          <w:color w:val="000000"/>
+          <w:szCs w:val="22"/>
+          <w:shd w:val="clear" w:color="auto" w:fill="FFFFFF"/>
+          <w:lang w:val="es-AR"/>
+        </w:rPr>
+        <w:t>simbolica</w:t>
+      </w:r>
+      <w:proofErr w:type="spellEnd"/>
+      <w:r>
+        <w:rPr>
+          <w:rFonts w:ascii="Arial" w:hAnsi="Arial" w:cs="Arial"/>
+          <w:color w:val="000000"/>
+          <w:szCs w:val="22"/>
+          <w:shd w:val="clear" w:color="auto" w:fill="FFFFFF"/>
+          <w:lang w:val="es-AR"/>
+        </w:rPr>
+        <w:t xml:space="preserve">, una función o un </w:t>
+      </w:r>
+      <w:proofErr w:type="spellStart"/>
+      <w:r>
+        <w:rPr>
+          <w:rFonts w:ascii="Arial" w:hAnsi="Arial" w:cs="Arial"/>
+          <w:color w:val="000000"/>
+          <w:szCs w:val="22"/>
+          <w:shd w:val="clear" w:color="auto" w:fill="FFFFFF"/>
+          <w:lang w:val="es-AR"/>
+        </w:rPr>
+        <w:t>array</w:t>
+      </w:r>
+      <w:proofErr w:type="spellEnd"/>
+      <w:r>
+        <w:rPr>
+          <w:rFonts w:ascii="Arial" w:hAnsi="Arial" w:cs="Arial"/>
+          <w:color w:val="000000"/>
+          <w:szCs w:val="22"/>
+          <w:shd w:val="clear" w:color="auto" w:fill="FFFFFF"/>
+          <w:lang w:val="es-AR"/>
+        </w:rPr>
+        <w:t>.</w:t>
+      </w:r>
+    </w:p>
+    <w:p>
+      <w:pPr>
+        <w:rPr>
+          <w:rFonts w:ascii="Arial" w:hAnsi="Arial" w:cs="Arial"/>
+          <w:color w:val="000000"/>
+          <w:szCs w:val="22"/>
+          <w:shd w:val="clear" w:color="auto" w:fill="FFFFFF"/>
+          <w:lang w:val="es-AR"/>
+        </w:rPr>
+      </w:pPr>
+      <w:r>
+        <w:rPr>
+          <w:rFonts w:ascii="Arial" w:hAnsi="Arial" w:cs="Arial"/>
+          <w:color w:val="000000"/>
+          <w:szCs w:val="22"/>
+          <w:shd w:val="clear" w:color="auto" w:fill="FFFFFF"/>
+          <w:lang w:val="es-AR"/>
+        </w:rPr>
+        <w:t>Ej.</w:t>
       </w:r>
       <w:bookmarkStart w:id="0" w:name="_GoBack"/>
       <w:bookmarkEnd w:id="0"/>
+      <w:r>
+        <w:rPr>
+          <w:rFonts w:ascii="Arial" w:hAnsi="Arial" w:cs="Arial"/>
+          <w:color w:val="000000"/>
+          <w:szCs w:val="22"/>
+          <w:shd w:val="clear" w:color="auto" w:fill="FFFFFF"/>
+          <w:lang w:val="es-AR"/>
+        </w:rPr>
+        <w:t>: syms x.</w:t>
+      </w:r>
+    </w:p>
+    <w:p>
+      <w:pPr>
+        <w:jc w:val="both"/>
+        <w:rPr>
+          <w:rFonts w:ascii="Arial" w:hAnsi="Arial" w:cs="Arial"/>
+          <w:color w:val="000000"/>
+          <w:szCs w:val="22"/>
+          <w:shd w:val="clear" w:color="auto" w:fill="FFFFFF"/>
+          <w:lang w:val="es-AR"/>
+        </w:rPr>
+      </w:pPr>
+    </w:p>
+    <w:p>
+      <w:pPr>
+        <w:jc w:val="both"/>
+        <w:rPr>
+          <w:rFonts w:ascii="Arial" w:hAnsi="Arial" w:cs="Arial"/>
+          <w:color w:val="000000"/>
+          <w:szCs w:val="22"/>
+          <w:shd w:val="clear" w:color="auto" w:fill="FFFFFF"/>
+          <w:lang w:val="es-AR"/>
+        </w:rPr>
+      </w:pPr>
+    </w:p>
+    <w:p>
+      <w:pPr>
+        <w:jc w:val="both"/>
+        <w:rPr>
+          <w:rFonts w:ascii="Arial" w:hAnsi="Arial" w:cs="Arial"/>
+          <w:color w:val="000000"/>
+          <w:szCs w:val="22"/>
+          <w:shd w:val="clear" w:color="auto" w:fill="FFFFFF"/>
+          <w:lang w:val="es-AR"/>
+        </w:rPr>
+      </w:pPr>
+    </w:p>
+    <w:p>
+      <w:pPr>
+        <w:jc w:val="both"/>
+        <w:rPr>
+          <w:rFonts w:ascii="Arial" w:hAnsi="Arial" w:cs="Arial"/>
+          <w:color w:val="000000"/>
+          <w:szCs w:val="22"/>
+          <w:shd w:val="clear" w:color="auto" w:fill="FFFFFF"/>
+          <w:lang w:val="es-AR"/>
+        </w:rPr>
+      </w:pPr>
+      <w:r>
+        <w:rPr>
+          <w:rFonts w:ascii="Arial" w:hAnsi="Arial" w:cs="Arial"/>
+          <w:color w:val="000000"/>
+          <w:szCs w:val="22"/>
+          <w:shd w:val="clear" w:color="auto" w:fill="FFFFFF"/>
+          <w:lang w:val="es-AR"/>
+        </w:rPr>
+        <w:t>Diferencia entre Conv y Filter:</w:t>
+      </w:r>
+    </w:p>
+    <w:p>
+      <w:pPr>
+        <w:jc w:val="both"/>
+        <w:rPr>
+          <w:rFonts w:ascii="Arial" w:hAnsi="Arial" w:cs="Arial"/>
+          <w:color w:val="000000"/>
+          <w:szCs w:val="22"/>
+          <w:shd w:val="clear" w:color="auto" w:fill="FFFFFF"/>
+          <w:lang w:val="es-AR"/>
+        </w:rPr>
+      </w:pPr>
+      <w:r>
+        <w:rPr>
+          <w:rFonts w:ascii="Arial" w:hAnsi="Arial" w:cs="Arial"/>
+          <w:color w:val="000000"/>
+          <w:szCs w:val="22"/>
+          <w:shd w:val="clear" w:color="auto" w:fill="FFFFFF"/>
+          <w:lang w:val="es-AR"/>
+        </w:rPr>
+        <w:t>Filter puede ser utilizado con filtros FIR e IIR</w:t>
+      </w:r>
+      <w:r>
+        <w:rPr>
+          <w:rFonts w:ascii="Arial" w:hAnsi="Arial" w:cs="Arial"/>
+          <w:color w:val="000000"/>
+          <w:szCs w:val="22"/>
+          <w:shd w:val="clear" w:color="auto" w:fill="FFFFFF"/>
+          <w:lang w:val="es-AR"/>
+        </w:rPr>
+        <w:t>, Conv solamente puede ser utilizado con filtros FIR. Aunque en caso de usarlo con FIR se llegara al mismo resultado.</w:t>
+      </w:r>
+    </w:p>
+    <w:p>
+      <w:pPr>
+        <w:jc w:val="both"/>
+        <w:rPr>
+          <w:rFonts w:ascii="Arial" w:hAnsi="Arial" w:cs="Arial"/>
+          <w:color w:val="000000"/>
+          <w:szCs w:val="22"/>
+          <w:shd w:val="clear" w:color="auto" w:fill="FFFFFF"/>
+          <w:lang w:val="es-AR"/>
+        </w:rPr>
+      </w:pPr>
+    </w:p>
+    <w:p>
+      <w:pPr>
+        <w:jc w:val="both"/>
+        <w:rPr>
+          <w:rFonts w:ascii="Arial" w:hAnsi="Arial" w:cs="Arial"/>
+          <w:color w:val="000000"/>
+          <w:szCs w:val="22"/>
+          <w:shd w:val="clear" w:color="auto" w:fill="FFFFFF"/>
+          <w:lang w:val="es-AR"/>
+        </w:rPr>
+      </w:pPr>
+      <w:r>
+        <w:rPr>
+          <w:rFonts w:ascii="Arial" w:hAnsi="Arial" w:cs="Arial"/>
+          <w:color w:val="000000"/>
+          <w:szCs w:val="22"/>
+          <w:shd w:val="clear" w:color="auto" w:fill="FFFFFF"/>
+          <w:lang w:val="es-AR"/>
+        </w:rPr>
+        <w:t>/*</w:t>
+      </w:r>
+    </w:p>
+    <w:p>
+      <w:pPr>
+        <w:jc w:val="both"/>
+        <w:rPr>
+          <w:rFonts w:ascii="Arial" w:hAnsi="Arial" w:cs="Arial"/>
+          <w:color w:val="000000"/>
+          <w:szCs w:val="22"/>
+          <w:shd w:val="clear" w:color="auto" w:fill="FFFFFF"/>
+          <w:lang w:val="es-AR"/>
+        </w:rPr>
+      </w:pPr>
+      <w:proofErr w:type="gramStart"/>
+      <w:r>
+        <w:rPr>
+          <w:rFonts w:ascii="Arial" w:hAnsi="Arial" w:cs="Arial"/>
+          <w:color w:val="000000"/>
+          <w:szCs w:val="22"/>
+          <w:shd w:val="clear" w:color="auto" w:fill="FFFFFF"/>
+          <w:lang w:val="es-AR"/>
+        </w:rPr>
+        <w:t>falta</w:t>
+      </w:r>
+      <w:proofErr w:type="gramEnd"/>
+      <w:r>
+        <w:rPr>
+          <w:rFonts w:ascii="Arial" w:hAnsi="Arial" w:cs="Arial"/>
+          <w:color w:val="000000"/>
+          <w:szCs w:val="22"/>
+          <w:shd w:val="clear" w:color="auto" w:fill="FFFFFF"/>
+          <w:lang w:val="es-AR"/>
+        </w:rPr>
+        <w:t xml:space="preserve"> completar</w:t>
+      </w:r>
+    </w:p>
+    <w:p>
+      <w:pPr>
+        <w:jc w:val="both"/>
+        <w:rPr>
+          <w:rFonts w:ascii="Arial" w:hAnsi="Arial" w:cs="Arial"/>
+          <w:color w:val="000000"/>
+          <w:szCs w:val="22"/>
+          <w:shd w:val="clear" w:color="auto" w:fill="FFFFFF"/>
+          <w:lang w:val="es-AR"/>
+        </w:rPr>
+      </w:pPr>
+      <w:r>
+        <w:rPr>
+          <w:rFonts w:ascii="Arial" w:hAnsi="Arial" w:cs="Arial"/>
+          <w:color w:val="000000"/>
+          <w:szCs w:val="22"/>
+          <w:shd w:val="clear" w:color="auto" w:fill="FFFFFF"/>
+          <w:lang w:val="es-AR"/>
+        </w:rPr>
+        <w:t>*/</w:t>
+      </w:r>
+    </w:p>
+    <w:p>
+      <w:pPr>
+        <w:jc w:val="both"/>
+        <w:rPr>
+          <w:rFonts w:ascii="Arial" w:hAnsi="Arial" w:cs="Arial"/>
+          <w:color w:val="000000"/>
+          <w:szCs w:val="22"/>
+          <w:shd w:val="clear" w:color="auto" w:fill="FFFFFF"/>
+          <w:lang w:val="es-AR"/>
+        </w:rPr>
+      </w:pPr>
+    </w:p>
+    <w:p>
+      <w:pPr>
+        <w:jc w:val="both"/>
+        <w:rPr>
+          <w:rFonts w:ascii="Arial" w:hAnsi="Arial" w:cs="Arial"/>
+          <w:color w:val="000000"/>
+          <w:szCs w:val="22"/>
+          <w:shd w:val="clear" w:color="auto" w:fill="FFFFFF"/>
+        </w:rPr>
+      </w:pPr>
+      <w:r>
+        <w:rPr>
+          <w:rFonts w:ascii="Arial" w:hAnsi="Arial" w:cs="Arial"/>
+          <w:color w:val="000000"/>
+          <w:szCs w:val="22"/>
+          <w:shd w:val="clear" w:color="auto" w:fill="FFFFFF"/>
+          <w:lang w:val="es-AR"/>
+        </w:rPr>
+        <w:br/>
+      </w:r>
+      <w:r>
+        <w:rPr>
+          <w:rFonts w:ascii="Arial" w:hAnsi="Arial" w:cs="Arial"/>
+          <w:color w:val="000000"/>
+          <w:szCs w:val="22"/>
+          <w:shd w:val="clear" w:color="auto" w:fill="FFFFFF"/>
+        </w:rPr>
+        <w:t>Resolución.</w:t>
+      </w:r>
+    </w:p>
+    <w:p>
+      <w:pPr>
+        <w:jc w:val="both"/>
+        <w:rPr>
+          <w:rFonts w:ascii="Arial" w:hAnsi="Arial" w:cs="Arial"/>
+          <w:color w:val="000000"/>
+          <w:szCs w:val="22"/>
+          <w:shd w:val="clear" w:color="auto" w:fill="FFFFFF"/>
+        </w:rPr>
+      </w:pPr>
+      <w:r>
+        <w:rPr>
+          <w:rFonts w:ascii="Arial" w:hAnsi="Arial" w:cs="Arial"/>
+          <w:color w:val="000000"/>
+          <w:szCs w:val="22"/>
+          <w:shd w:val="clear" w:color="auto" w:fill="FFFFFF"/>
+        </w:rPr>
+        <w:t>Conclusión.</w:t>
+      </w:r>
     </w:p>
     <w:p>
       <w:pPr>

</xml_diff>